<commit_message>
Update LAPORAN PRAKTEK KERJA LAPANGAN Revisi 04 Februari 2020.docx
</commit_message>
<xml_diff>
--- a/LAPORAN PRAKTEK KERJA LAPANGAN Revisi 04 Februari 2020.docx
+++ b/LAPORAN PRAKTEK KERJA LAPANGAN Revisi 04 Februari 2020.docx
@@ -4,7 +4,7 @@
   <w:body>
     <w:p>
       <w:pPr>
-        <w:spacing w:after="360"/>
+        <w:spacing w:after="360" w:line="480" w:lineRule="auto"/>
         <w:jc w:val="center"/>
         <w:rPr>
           <w:rFonts w:asciiTheme="majorBidi" w:hAnsiTheme="majorBidi" w:cstheme="majorBidi"/>
@@ -27,7 +27,7 @@
     </w:p>
     <w:p>
       <w:pPr>
-        <w:spacing w:after="360"/>
+        <w:spacing w:after="360" w:line="480" w:lineRule="auto"/>
         <w:jc w:val="center"/>
         <w:rPr>
           <w:rFonts w:asciiTheme="majorBidi" w:hAnsiTheme="majorBidi" w:cstheme="majorBidi"/>
@@ -203,7 +203,7 @@
     </w:p>
     <w:p>
       <w:pPr>
-        <w:spacing w:line="360" w:lineRule="auto"/>
+        <w:spacing w:line="240" w:lineRule="auto"/>
         <w:ind w:left="2160"/>
         <w:rPr>
           <w:rFonts w:asciiTheme="majorBidi" w:hAnsiTheme="majorBidi" w:cstheme="majorBidi"/>
@@ -269,7 +269,7 @@
     </w:p>
     <w:p>
       <w:pPr>
-        <w:spacing w:line="360" w:lineRule="auto"/>
+        <w:spacing w:line="240" w:lineRule="auto"/>
         <w:ind w:left="2160"/>
         <w:rPr>
           <w:rFonts w:asciiTheme="majorBidi" w:hAnsiTheme="majorBidi" w:cstheme="majorBidi"/>
@@ -337,7 +337,7 @@
     </w:p>
     <w:p>
       <w:pPr>
-        <w:spacing w:line="360" w:lineRule="auto"/>
+        <w:spacing w:line="240" w:lineRule="auto"/>
         <w:ind w:left="2160"/>
         <w:rPr>
           <w:rFonts w:asciiTheme="majorBidi" w:hAnsiTheme="majorBidi" w:cstheme="majorBidi"/>
@@ -428,13 +428,25 @@
     </w:p>
     <w:p>
       <w:pPr>
-        <w:spacing w:line="480" w:lineRule="auto"/>
+        <w:spacing w:line="240" w:lineRule="auto"/>
         <w:ind w:left="2160"/>
         <w:rPr>
           <w:rFonts w:asciiTheme="majorBidi" w:hAnsiTheme="majorBidi" w:cstheme="majorBidi"/>
           <w:szCs w:val="24"/>
         </w:rPr>
       </w:pPr>
+    </w:p>
+    <w:p>
+      <w:pPr>
+        <w:spacing w:line="240" w:lineRule="auto"/>
+        <w:ind w:left="2160"/>
+        <w:rPr>
+          <w:rFonts w:asciiTheme="majorBidi" w:hAnsiTheme="majorBidi" w:cstheme="majorBidi"/>
+          <w:szCs w:val="24"/>
+        </w:rPr>
+      </w:pPr>
+      <w:bookmarkStart w:id="0" w:name="_GoBack"/>
+      <w:bookmarkEnd w:id="0"/>
     </w:p>
     <w:p>
       <w:pPr>
@@ -514,7 +526,7 @@
     </w:p>
     <w:p>
       <w:pPr>
-        <w:spacing w:after="360"/>
+        <w:spacing w:after="360" w:line="480" w:lineRule="auto"/>
         <w:jc w:val="center"/>
         <w:rPr>
           <w:rFonts w:asciiTheme="majorBidi" w:hAnsiTheme="majorBidi" w:cstheme="majorBidi"/>
@@ -933,16 +945,15 @@
           <w:szCs w:val="28"/>
         </w:rPr>
       </w:pPr>
-      <w:bookmarkStart w:id="0" w:name="_Toc31691992"/>
+      <w:bookmarkStart w:id="1" w:name="_Toc31691992"/>
       <w:r>
         <w:rPr>
           <w:sz w:val="28"/>
           <w:szCs w:val="28"/>
         </w:rPr>
-        <w:lastRenderedPageBreak/>
         <w:t>LEMBAR PENGESAHAN</w:t>
       </w:r>
-      <w:bookmarkEnd w:id="0"/>
+      <w:bookmarkEnd w:id="1"/>
       <w:r>
         <w:rPr>
           <w:sz w:val="28"/>
@@ -1574,6 +1585,7 @@
         </w:rPr>
       </w:pPr>
       <w:r>
+        <w:lastRenderedPageBreak/>
         <w:t>(</w:t>
       </w:r>
       <w:proofErr w:type="spellStart"/>
@@ -1606,12 +1618,11 @@
         <w:pStyle w:val="Heading1"/>
         <w:spacing w:line="480" w:lineRule="auto"/>
       </w:pPr>
-      <w:bookmarkStart w:id="1" w:name="_Toc31691993"/>
-      <w:r>
-        <w:lastRenderedPageBreak/>
+      <w:bookmarkStart w:id="2" w:name="_Toc31691993"/>
+      <w:r>
         <w:t>KATA PENGANTAR</w:t>
       </w:r>
-      <w:bookmarkEnd w:id="1"/>
+      <w:bookmarkEnd w:id="2"/>
     </w:p>
     <w:p>
       <w:pPr>
@@ -2033,6 +2044,7 @@
           <w:rFonts w:cs="Times New Roman"/>
           <w:szCs w:val="24"/>
         </w:rPr>
+        <w:lastRenderedPageBreak/>
         <w:t>Malang, 16 Oktober 2019</w:t>
       </w:r>
     </w:p>
@@ -2057,12 +2069,11 @@
       <w:pPr>
         <w:pStyle w:val="Heading1"/>
       </w:pPr>
-      <w:bookmarkStart w:id="2" w:name="_Toc31691994"/>
-      <w:r>
-        <w:lastRenderedPageBreak/>
+      <w:bookmarkStart w:id="3" w:name="_Toc31691994"/>
+      <w:r>
         <w:t>DAFTAR ISI</w:t>
       </w:r>
-      <w:bookmarkEnd w:id="2"/>
+      <w:bookmarkEnd w:id="3"/>
     </w:p>
     <w:p/>
     <w:sdt>
@@ -5274,19 +5285,17 @@
         <w:pStyle w:val="Heading1"/>
         <w:spacing w:line="480" w:lineRule="auto"/>
       </w:pPr>
-      <w:bookmarkStart w:id="3" w:name="_Toc31691995"/>
+      <w:bookmarkStart w:id="4" w:name="_Toc31691995"/>
       <w:r>
         <w:lastRenderedPageBreak/>
         <w:t>DAFTAR TABEL</w:t>
       </w:r>
-      <w:bookmarkEnd w:id="3"/>
+      <w:bookmarkEnd w:id="4"/>
     </w:p>
     <w:p>
       <w:pPr>
         <w:spacing w:line="480" w:lineRule="auto"/>
       </w:pPr>
-      <w:bookmarkStart w:id="4" w:name="_GoBack"/>
-      <w:bookmarkEnd w:id="4"/>
     </w:p>
     <w:p>
       <w:pPr>
@@ -20520,15 +20529,7 @@
           <w:sz w:val="24"/>
           <w:szCs w:val="24"/>
         </w:rPr>
-        <w:t xml:space="preserve"> </w:t>
-      </w:r>
-      <w:r>
-        <w:rPr>
-          <w:color w:val="auto"/>
-          <w:sz w:val="24"/>
-          <w:szCs w:val="24"/>
-        </w:rPr>
-        <w:t>Hasil skala perbandingan antara data set 1 dan data set 2</w:t>
+        <w:t xml:space="preserve"> Hasil skala perbandingan antara data set 1 dan data set 2</w:t>
       </w:r>
     </w:p>
     <w:p>
@@ -20565,7 +20566,7 @@
           <v:shape id="_x0000_i1025" type="#_x0000_t75" style="width:477.75pt;height:118.5pt" o:ole="">
             <v:imagedata r:id="rId36" o:title=""/>
           </v:shape>
-          <o:OLEObject Type="Embed" ProgID="Excel.Sheet.12" ShapeID="_x0000_i1025" DrawAspect="Content" ObjectID="_1642304756" r:id="rId37"/>
+          <o:OLEObject Type="Embed" ProgID="Excel.Sheet.12" ShapeID="_x0000_i1025" DrawAspect="Content" ObjectID="_1642304856" r:id="rId37"/>
         </w:object>
       </w:r>
     </w:p>
@@ -24448,6 +24449,7 @@
     <w:lsdException w:name="HTML Sample" w:semiHidden="1" w:unhideWhenUsed="1"/>
     <w:lsdException w:name="HTML Typewriter" w:semiHidden="1" w:unhideWhenUsed="1"/>
     <w:lsdException w:name="HTML Variable" w:semiHidden="1" w:unhideWhenUsed="1"/>
+    <w:lsdException w:name="Normal Table" w:semiHidden="1" w:unhideWhenUsed="1"/>
     <w:lsdException w:name="annotation subject" w:semiHidden="1" w:unhideWhenUsed="1"/>
     <w:lsdException w:name="No List" w:semiHidden="1" w:unhideWhenUsed="1"/>
     <w:lsdException w:name="Outline List 1" w:semiHidden="1" w:unhideWhenUsed="1"/>
@@ -24490,8 +24492,11 @@
     <w:lsdException w:name="Table Contemporary" w:semiHidden="1" w:unhideWhenUsed="1"/>
     <w:lsdException w:name="Table Elegant" w:semiHidden="1" w:unhideWhenUsed="1"/>
     <w:lsdException w:name="Table Professional" w:semiHidden="1" w:unhideWhenUsed="1"/>
+    <w:lsdException w:name="Table Subtle 1" w:semiHidden="1" w:unhideWhenUsed="1"/>
     <w:lsdException w:name="Table Subtle 2" w:semiHidden="1" w:unhideWhenUsed="1"/>
     <w:lsdException w:name="Table Web 1" w:semiHidden="1" w:unhideWhenUsed="1"/>
+    <w:lsdException w:name="Table Web 2" w:semiHidden="1" w:unhideWhenUsed="1"/>
+    <w:lsdException w:name="Table Web 3" w:semiHidden="1" w:unhideWhenUsed="1"/>
     <w:lsdException w:name="Balloon Text" w:semiHidden="1" w:unhideWhenUsed="1"/>
     <w:lsdException w:name="Table Grid" w:uiPriority="59"/>
     <w:lsdException w:name="Table Theme" w:semiHidden="1" w:unhideWhenUsed="1"/>
@@ -25485,7 +25490,7 @@
 </file>
 
 <file path=customXml/itemProps1.xml><?xml version="1.0" encoding="utf-8"?>
-<ds:datastoreItem xmlns:ds="http://schemas.openxmlformats.org/officeDocument/2006/customXml" ds:itemID="{EAAC8CB0-DBCB-4B2C-8E46-369D20A7C175}">
+<ds:datastoreItem xmlns:ds="http://schemas.openxmlformats.org/officeDocument/2006/customXml" ds:itemID="{3172E254-E3C4-4687-A5AD-ED5B6EF8F03A}">
   <ds:schemaRefs>
     <ds:schemaRef ds:uri="http://schemas.openxmlformats.org/officeDocument/2006/bibliography"/>
   </ds:schemaRefs>

</xml_diff>